<commit_message>
added function to generate contracts
</commit_message>
<xml_diff>
--- a/Procuracao para Troca de Titularidade.docx
+++ b/Procuracao para Troca de Titularidade.docx
@@ -293,17 +293,23 @@
         <w:jc w:val="center"/>
         <w:rPr>
           <w:rFonts w:ascii="Arial" w:hAnsi="Arial" w:cs="Arial"/>
-        </w:rPr>
-      </w:pPr>
-      <w:r>
-        <w:rPr>
-          <w:rFonts w:ascii="Arial" w:hAnsi="Arial" w:cs="Arial"/>
+          <w:sz w:val="18"/>
+          <w:szCs w:val="18"/>
+        </w:rPr>
+      </w:pPr>
+      <w:r>
+        <w:rPr>
+          <w:rFonts w:ascii="Arial" w:hAnsi="Arial" w:cs="Arial"/>
+          <w:sz w:val="18"/>
+          <w:szCs w:val="18"/>
         </w:rPr>
         <w:t xml:space="preserve">Nome do </w:t>
       </w:r>
       <w:r>
         <w:rPr>
           <w:rFonts w:ascii="Arial" w:hAnsi="Arial" w:cs="Arial"/>
+          <w:sz w:val="18"/>
+          <w:szCs w:val="18"/>
           <w:lang w:val="pt-BR"/>
         </w:rPr>
         <w:t xml:space="preserve">ATUAL </w:t>
@@ -311,6 +317,8 @@
       <w:r>
         <w:rPr>
           <w:rFonts w:ascii="Arial" w:hAnsi="Arial" w:cs="Arial"/>
+          <w:sz w:val="18"/>
+          <w:szCs w:val="18"/>
         </w:rPr>
         <w:t>Titular</w:t>
       </w:r>
@@ -618,35 +626,47 @@
         <w:jc w:val="center"/>
         <w:rPr>
           <w:rFonts w:ascii="Arial" w:hAnsi="Arial" w:cs="Arial"/>
-        </w:rPr>
-      </w:pPr>
-      <w:r>
-        <w:rPr>
-          <w:rFonts w:ascii="Arial" w:hAnsi="Arial" w:cs="Arial"/>
+          <w:sz w:val="18"/>
+          <w:szCs w:val="18"/>
+        </w:rPr>
+      </w:pPr>
+      <w:r>
+        <w:rPr>
+          <w:rFonts w:ascii="Arial" w:hAnsi="Arial" w:cs="Arial"/>
+          <w:sz w:val="18"/>
+          <w:szCs w:val="18"/>
         </w:rPr>
         <w:t xml:space="preserve">Nome </w:t>
       </w:r>
       <w:r>
         <w:rPr>
           <w:rFonts w:ascii="Arial" w:hAnsi="Arial" w:cs="Arial"/>
+          <w:sz w:val="18"/>
+          <w:szCs w:val="18"/>
         </w:rPr>
         <w:t>d</w:t>
       </w:r>
       <w:r>
         <w:rPr>
           <w:rFonts w:ascii="Arial" w:hAnsi="Arial" w:cs="Arial"/>
+          <w:sz w:val="18"/>
+          <w:szCs w:val="18"/>
         </w:rPr>
         <w:t xml:space="preserve">o </w:t>
       </w:r>
       <w:r>
         <w:rPr>
           <w:rFonts w:ascii="Arial" w:hAnsi="Arial" w:cs="Arial"/>
+          <w:sz w:val="18"/>
+          <w:szCs w:val="18"/>
         </w:rPr>
         <w:t>NOVO</w:t>
       </w:r>
       <w:r>
         <w:rPr>
           <w:rFonts w:ascii="Arial" w:hAnsi="Arial" w:cs="Arial"/>
+          <w:sz w:val="18"/>
+          <w:szCs w:val="18"/>
         </w:rPr>
         <w:t xml:space="preserve"> Titular</w:t>
       </w:r>
@@ -1132,35 +1152,7 @@
           <w:rFonts w:ascii="Arial" w:hAnsi="Arial" w:cs="Arial"/>
           <w:u w:val="single"/>
         </w:rPr>
-        <w:t xml:space="preserve">       </w:t>
-      </w:r>
-      <w:r>
-        <w:rPr>
-          <w:rFonts w:ascii="Arial" w:hAnsi="Arial" w:cs="Arial"/>
-          <w:u w:val="single"/>
-        </w:rPr>
-        <w:t>{</w:t>
-      </w:r>
-      <w:r>
-        <w:rPr>
-          <w:rFonts w:ascii="Arial" w:hAnsi="Arial" w:cs="Arial"/>
-          <w:u w:val="single"/>
-        </w:rPr>
-        <w:t>city</w:t>
-      </w:r>
-      <w:r>
-        <w:rPr>
-          <w:rFonts w:ascii="Arial" w:hAnsi="Arial" w:cs="Arial"/>
-          <w:u w:val="single"/>
-        </w:rPr>
-        <w:t>}</w:t>
-      </w:r>
-      <w:r>
-        <w:rPr>
-          <w:rFonts w:ascii="Arial" w:hAnsi="Arial" w:cs="Arial"/>
-          <w:u w:val="single"/>
-        </w:rPr>
-        <w:t xml:space="preserve">      </w:t>
+        <w:t xml:space="preserve">       {city}      </w:t>
       </w:r>
       <w:r>
         <w:rPr>
@@ -1179,21 +1171,7 @@
           <w:rFonts w:ascii="Arial" w:hAnsi="Arial" w:cs="Arial"/>
           <w:u w:val="single"/>
         </w:rPr>
-        <w:t xml:space="preserve">   {day</w:t>
-      </w:r>
-      <w:r>
-        <w:rPr>
-          <w:rFonts w:ascii="Arial" w:hAnsi="Arial" w:cs="Arial"/>
-          <w:u w:val="single"/>
-        </w:rPr>
-        <w:t>}</w:t>
-      </w:r>
-      <w:r>
-        <w:rPr>
-          <w:rFonts w:ascii="Arial" w:hAnsi="Arial" w:cs="Arial"/>
-          <w:u w:val="single"/>
-        </w:rPr>
-        <w:t xml:space="preserve">   </w:t>
+        <w:t xml:space="preserve">   {day}   </w:t>
       </w:r>
       <w:r>
         <w:rPr>
@@ -1212,21 +1190,7 @@
           <w:rFonts w:ascii="Arial" w:hAnsi="Arial" w:cs="Arial"/>
           <w:u w:val="single"/>
         </w:rPr>
-        <w:t xml:space="preserve">    {month</w:t>
-      </w:r>
-      <w:r>
-        <w:rPr>
-          <w:rFonts w:ascii="Arial" w:hAnsi="Arial" w:cs="Arial"/>
-          <w:u w:val="single"/>
-        </w:rPr>
-        <w:t>}</w:t>
-      </w:r>
-      <w:r>
-        <w:rPr>
-          <w:rFonts w:ascii="Arial" w:hAnsi="Arial" w:cs="Arial"/>
-          <w:u w:val="single"/>
-        </w:rPr>
-        <w:t xml:space="preserve">    </w:t>
+        <w:t xml:space="preserve">    {month}    </w:t>
       </w:r>
       <w:r>
         <w:rPr>
@@ -1239,21 +1203,7 @@
           <w:rFonts w:ascii="Arial" w:hAnsi="Arial" w:cs="Arial"/>
           <w:u w:val="single"/>
         </w:rPr>
-        <w:t xml:space="preserve">    {year</w:t>
-      </w:r>
-      <w:r>
-        <w:rPr>
-          <w:rFonts w:ascii="Arial" w:hAnsi="Arial" w:cs="Arial"/>
-          <w:u w:val="single"/>
-        </w:rPr>
-        <w:t>}</w:t>
-      </w:r>
-      <w:r>
-        <w:rPr>
-          <w:rFonts w:ascii="Arial" w:hAnsi="Arial" w:cs="Arial"/>
-          <w:u w:val="single"/>
-        </w:rPr>
-        <w:t xml:space="preserve">    </w:t>
+        <w:t xml:space="preserve">    {year}    </w:t>
       </w:r>
       <w:r>
         <w:rPr>

</xml_diff>